<commit_message>
factsheet aangepast naar VSC
</commit_message>
<xml_diff>
--- a/docentenkamer/Factsheet_Python_Basthon (RENSKE).docx
+++ b/docentenkamer/Factsheet_Python_Basthon (RENSKE).docx
@@ -132,8 +132,9 @@
           <w:szCs w:val="23"/>
           <w:lang w:val="en-US"/>
         </w:rPr>
-        <w:t>Learning by doing – praktisch</w:t>
-      </w:r>
+        <w:t xml:space="preserve">Learning by doing – </w:t>
+      </w:r>
+      <w:proofErr w:type="spellStart"/>
       <w:r>
         <w:rPr>
           <w:rFonts w:ascii="Lato" w:hAnsi="Lato"/>
@@ -142,8 +143,20 @@
           <w:szCs w:val="23"/>
           <w:lang w:val="en-US"/>
         </w:rPr>
+        <w:t>praktisch</w:t>
+      </w:r>
+      <w:proofErr w:type="spellEnd"/>
+      <w:r>
+        <w:rPr>
+          <w:rFonts w:ascii="Lato" w:hAnsi="Lato"/>
+          <w:color w:val="373A3C"/>
+          <w:sz w:val="23"/>
+          <w:szCs w:val="23"/>
+          <w:lang w:val="en-US"/>
+        </w:rPr>
         <w:t xml:space="preserve"> en </w:t>
       </w:r>
+      <w:proofErr w:type="spellStart"/>
       <w:proofErr w:type="gramStart"/>
       <w:r>
         <w:rPr>
@@ -155,6 +168,7 @@
         </w:rPr>
         <w:t>activerend</w:t>
       </w:r>
+      <w:proofErr w:type="spellEnd"/>
       <w:proofErr w:type="gramEnd"/>
     </w:p>
     <w:p>
@@ -497,6 +511,7 @@
           <w:szCs w:val="23"/>
         </w:rPr>
       </w:pPr>
+      <w:proofErr w:type="spellStart"/>
       <w:r>
         <w:rPr>
           <w:rFonts w:ascii="Lato" w:hAnsi="Lato"/>
@@ -507,7 +522,20 @@
           <w:szCs w:val="23"/>
           <w:lang w:val="en-US"/>
         </w:rPr>
-        <w:t>Verwerkingstijd:</w:t>
+        <w:t>Verwerkingstijd</w:t>
+      </w:r>
+      <w:proofErr w:type="spellEnd"/>
+      <w:r>
+        <w:rPr>
+          <w:rFonts w:ascii="Lato" w:hAnsi="Lato"/>
+          <w:b/>
+          <w:bCs/>
+          <w:color w:val="373A3C"/>
+          <w:sz w:val="23"/>
+          <w:szCs w:val="23"/>
+          <w:lang w:val="en-US"/>
+        </w:rPr>
+        <w:t>:</w:t>
       </w:r>
     </w:p>
     <w:p>
@@ -711,7 +739,29 @@
           <w:szCs w:val="23"/>
           <w:lang w:val="en-US"/>
         </w:rPr>
-        <w:t>Allemaal bij elkaar in IA</w:t>
+        <w:t xml:space="preserve">Allemaal bij </w:t>
+      </w:r>
+      <w:proofErr w:type="spellStart"/>
+      <w:r>
+        <w:rPr>
+          <w:rFonts w:ascii="Lato" w:hAnsi="Lato"/>
+          <w:color w:val="373A3C"/>
+          <w:sz w:val="23"/>
+          <w:szCs w:val="23"/>
+          <w:lang w:val="en-US"/>
+        </w:rPr>
+        <w:t>elkaar</w:t>
+      </w:r>
+      <w:proofErr w:type="spellEnd"/>
+      <w:r>
+        <w:rPr>
+          <w:rFonts w:ascii="Lato" w:hAnsi="Lato"/>
+          <w:color w:val="373A3C"/>
+          <w:sz w:val="23"/>
+          <w:szCs w:val="23"/>
+          <w:lang w:val="en-US"/>
+        </w:rPr>
+        <w:t xml:space="preserve"> in IA</w:t>
       </w:r>
     </w:p>
     <w:p>
@@ -746,17 +796,68 @@
           <w:sz w:val="23"/>
           <w:szCs w:val="23"/>
         </w:rPr>
-        <w:t>in Basthon m</w:t>
-      </w:r>
-      <w:r>
-        <w:rPr>
-          <w:rFonts w:ascii="Lato" w:hAnsi="Lato"/>
-          <w:color w:val="373A3C"/>
-          <w:sz w:val="23"/>
-          <w:szCs w:val="23"/>
-        </w:rPr>
-        <w:t>et Jupyter notebokes</w:t>
-      </w:r>
+        <w:t xml:space="preserve">in </w:t>
+      </w:r>
+      <w:proofErr w:type="spellStart"/>
+      <w:r>
+        <w:rPr>
+          <w:rFonts w:ascii="Lato" w:hAnsi="Lato"/>
+          <w:color w:val="373A3C"/>
+          <w:sz w:val="23"/>
+          <w:szCs w:val="23"/>
+        </w:rPr>
+        <w:t>Basthon</w:t>
+      </w:r>
+      <w:proofErr w:type="spellEnd"/>
+      <w:r>
+        <w:rPr>
+          <w:rFonts w:ascii="Lato" w:hAnsi="Lato"/>
+          <w:color w:val="373A3C"/>
+          <w:sz w:val="23"/>
+          <w:szCs w:val="23"/>
+        </w:rPr>
+        <w:t xml:space="preserve"> m</w:t>
+      </w:r>
+      <w:r>
+        <w:rPr>
+          <w:rFonts w:ascii="Lato" w:hAnsi="Lato"/>
+          <w:color w:val="373A3C"/>
+          <w:sz w:val="23"/>
+          <w:szCs w:val="23"/>
+        </w:rPr>
+        <w:t xml:space="preserve">et </w:t>
+      </w:r>
+      <w:proofErr w:type="spellStart"/>
+      <w:r>
+        <w:rPr>
+          <w:rFonts w:ascii="Lato" w:hAnsi="Lato"/>
+          <w:color w:val="373A3C"/>
+          <w:sz w:val="23"/>
+          <w:szCs w:val="23"/>
+        </w:rPr>
+        <w:t>Jupyter</w:t>
+      </w:r>
+      <w:proofErr w:type="spellEnd"/>
+      <w:r>
+        <w:rPr>
+          <w:rFonts w:ascii="Lato" w:hAnsi="Lato"/>
+          <w:color w:val="373A3C"/>
+          <w:sz w:val="23"/>
+          <w:szCs w:val="23"/>
+        </w:rPr>
+        <w:t xml:space="preserve"> </w:t>
+      </w:r>
+      <w:proofErr w:type="spellStart"/>
+      <w:r>
+        <w:rPr>
+          <w:rFonts w:ascii="Lato" w:hAnsi="Lato"/>
+          <w:color w:val="373A3C"/>
+          <w:sz w:val="23"/>
+          <w:szCs w:val="23"/>
+        </w:rPr>
+        <w:t>notebokes</w:t>
+      </w:r>
+      <w:proofErr w:type="spellEnd"/>
     </w:p>
     <w:p>
       <w:pPr>
@@ -1062,7 +1163,7 @@
           <w:szCs w:val="23"/>
         </w:rPr>
         <w:drawing>
-          <wp:anchor distT="0" distB="0" distL="114300" distR="114300" simplePos="0" relativeHeight="251659264" behindDoc="0" locked="0" layoutInCell="1" allowOverlap="1" wp14:anchorId="1F14869F" wp14:editId="4EE0CD14">
+          <wp:anchor distT="0" distB="0" distL="114300" distR="114300" simplePos="0" relativeHeight="251659264" behindDoc="0" locked="0" layoutInCell="1" allowOverlap="1" wp14:anchorId="1F14869F" wp14:editId="248D1AF0">
             <wp:simplePos x="0" y="0"/>
             <wp:positionH relativeFrom="column">
               <wp:posOffset>3492500</wp:posOffset>
@@ -1242,7 +1343,27 @@
           <w:sz w:val="23"/>
           <w:szCs w:val="23"/>
         </w:rPr>
-        <w:t xml:space="preserve"> of twee PO’s,</w:t>
+        <w:t xml:space="preserve"> of twee </w:t>
+      </w:r>
+      <w:proofErr w:type="spellStart"/>
+      <w:r>
+        <w:rPr>
+          <w:rFonts w:ascii="Lato" w:hAnsi="Lato"/>
+          <w:color w:val="373A3C"/>
+          <w:sz w:val="23"/>
+          <w:szCs w:val="23"/>
+        </w:rPr>
+        <w:t>PO’s</w:t>
+      </w:r>
+      <w:proofErr w:type="spellEnd"/>
+      <w:r>
+        <w:rPr>
+          <w:rFonts w:ascii="Lato" w:hAnsi="Lato"/>
+          <w:color w:val="373A3C"/>
+          <w:sz w:val="23"/>
+          <w:szCs w:val="23"/>
+        </w:rPr>
+        <w:t>,</w:t>
       </w:r>
     </w:p>
     <w:p>
@@ -1299,8 +1420,19 @@
           <w:sz w:val="23"/>
           <w:szCs w:val="23"/>
         </w:rPr>
-        <w:t>Inclusief beoordelingsmodellen &amp; rubrics</w:t>
-      </w:r>
+        <w:t xml:space="preserve">Inclusief beoordelingsmodellen &amp; </w:t>
+      </w:r>
+      <w:proofErr w:type="spellStart"/>
+      <w:r>
+        <w:rPr>
+          <w:rFonts w:ascii="Lato" w:hAnsi="Lato"/>
+          <w:color w:val="373A3C"/>
+          <w:sz w:val="23"/>
+          <w:szCs w:val="23"/>
+        </w:rPr>
+        <w:t>rubrics</w:t>
+      </w:r>
+      <w:proofErr w:type="spellEnd"/>
     </w:p>
     <w:p>
       <w:pPr>
@@ -1363,6 +1495,7 @@
           <w:szCs w:val="23"/>
         </w:rPr>
       </w:pPr>
+      <w:proofErr w:type="spellStart"/>
       <w:r>
         <w:rPr>
           <w:rFonts w:ascii="Lato" w:hAnsi="Lato"/>
@@ -1372,7 +1505,19 @@
           <w:sz w:val="23"/>
           <w:szCs w:val="23"/>
         </w:rPr>
-        <w:t xml:space="preserve">PO’s in </w:t>
+        <w:t>PO’s</w:t>
+      </w:r>
+      <w:proofErr w:type="spellEnd"/>
+      <w:r>
+        <w:rPr>
+          <w:rFonts w:ascii="Lato" w:hAnsi="Lato"/>
+          <w:b/>
+          <w:bCs/>
+          <w:color w:val="373A3C"/>
+          <w:sz w:val="23"/>
+          <w:szCs w:val="23"/>
+        </w:rPr>
+        <w:t xml:space="preserve"> in </w:t>
       </w:r>
       <w:r>
         <w:rPr>
@@ -1429,8 +1574,19 @@
           <w:sz w:val="23"/>
           <w:szCs w:val="23"/>
         </w:rPr>
-        <w:t xml:space="preserve"> met LiveShare</w:t>
-      </w:r>
+        <w:t xml:space="preserve"> met </w:t>
+      </w:r>
+      <w:proofErr w:type="spellStart"/>
+      <w:r>
+        <w:rPr>
+          <w:rFonts w:ascii="Lato" w:hAnsi="Lato"/>
+          <w:color w:val="373A3C"/>
+          <w:sz w:val="23"/>
+          <w:szCs w:val="23"/>
+        </w:rPr>
+        <w:t>LiveShare</w:t>
+      </w:r>
+      <w:proofErr w:type="spellEnd"/>
       <w:r>
         <w:rPr>
           <w:rFonts w:ascii="Lato" w:hAnsi="Lato"/>
@@ -1491,32 +1647,6 @@
           <w:szCs w:val="23"/>
         </w:rPr>
         <w:t>Professionele tools met o.a. GitHub, Debugger</w:t>
-      </w:r>
-    </w:p>
-    <w:p>
-      <w:pPr>
-        <w:pStyle w:val="Normaalweb"/>
-        <w:numPr>
-          <w:ilvl w:val="0"/>
-          <w:numId w:val="11"/>
-        </w:numPr>
-        <w:shd w:val="clear" w:color="auto" w:fill="FBFCFC"/>
-        <w:spacing w:before="0" w:beforeAutospacing="0"/>
-        <w:rPr>
-          <w:rFonts w:ascii="Lato" w:hAnsi="Lato"/>
-          <w:color w:val="373A3C"/>
-          <w:sz w:val="23"/>
-          <w:szCs w:val="23"/>
-        </w:rPr>
-      </w:pPr>
-      <w:r>
-        <w:rPr>
-          <w:rFonts w:ascii="Lato" w:hAnsi="Lato"/>
-          <w:color w:val="373A3C"/>
-          <w:sz w:val="23"/>
-          <w:szCs w:val="23"/>
-        </w:rPr>
-        <w:t>History (geschiedenis afspelen)</w:t>
       </w:r>
     </w:p>
     <w:p>

</xml_diff>